<commit_message>
checklist de projeto e historia 7
</commit_message>
<xml_diff>
--- a/1.Requisitos/Casos de Uso/História do Usuário 4_UC 4_Manter local.docx
+++ b/1.Requisitos/Casos de Uso/História do Usuário 4_UC 4_Manter local.docx
@@ -188,7 +188,7 @@
       <w:tr>
         <w:tc>
           <w:tcPr>
-            <w:tcW w:w="1101" w:type="dxa"/>
+            <w:tcW w:w="1076" w:type="dxa"/>
           </w:tcPr>
           <w:p>
             <w:pPr>
@@ -211,7 +211,7 @@
         </w:tc>
         <w:tc>
           <w:tcPr>
-            <w:tcW w:w="3787" w:type="dxa"/>
+            <w:tcW w:w="3765" w:type="dxa"/>
           </w:tcPr>
           <w:p>
             <w:pPr>
@@ -242,7 +242,7 @@
         </w:tc>
         <w:tc>
           <w:tcPr>
-            <w:tcW w:w="2445" w:type="dxa"/>
+            <w:tcW w:w="2393" w:type="dxa"/>
           </w:tcPr>
           <w:p>
             <w:pPr>
@@ -265,7 +265,7 @@
         </w:tc>
         <w:tc>
           <w:tcPr>
-            <w:tcW w:w="2445" w:type="dxa"/>
+            <w:tcW w:w="2394" w:type="dxa"/>
           </w:tcPr>
           <w:p>
             <w:pPr>
@@ -301,7 +301,7 @@
         </w:trPr>
         <w:tc>
           <w:tcPr>
-            <w:tcW w:w="1101" w:type="dxa"/>
+            <w:tcW w:w="1076" w:type="dxa"/>
           </w:tcPr>
           <w:p>
             <w:pPr>
@@ -324,7 +324,7 @@
         </w:tc>
         <w:tc>
           <w:tcPr>
-            <w:tcW w:w="3787" w:type="dxa"/>
+            <w:tcW w:w="3765" w:type="dxa"/>
           </w:tcPr>
           <w:p>
             <w:pPr>
@@ -348,7 +348,7 @@
         </w:tc>
         <w:tc>
           <w:tcPr>
-            <w:tcW w:w="2445" w:type="dxa"/>
+            <w:tcW w:w="2393" w:type="dxa"/>
           </w:tcPr>
           <w:p>
             <w:pPr>
@@ -367,7 +367,7 @@
         </w:tc>
         <w:tc>
           <w:tcPr>
-            <w:tcW w:w="2445" w:type="dxa"/>
+            <w:tcW w:w="2394" w:type="dxa"/>
           </w:tcPr>
           <w:p>
             <w:pPr>
@@ -388,7 +388,7 @@
       <w:tr>
         <w:tc>
           <w:tcPr>
-            <w:tcW w:w="1101" w:type="dxa"/>
+            <w:tcW w:w="1076" w:type="dxa"/>
           </w:tcPr>
           <w:p>
             <w:pPr>
@@ -410,7 +410,7 @@
         </w:tc>
         <w:tc>
           <w:tcPr>
-            <w:tcW w:w="3787" w:type="dxa"/>
+            <w:tcW w:w="3765" w:type="dxa"/>
           </w:tcPr>
           <w:p>
             <w:pPr>
@@ -429,7 +429,7 @@
         </w:tc>
         <w:tc>
           <w:tcPr>
-            <w:tcW w:w="2445" w:type="dxa"/>
+            <w:tcW w:w="2393" w:type="dxa"/>
           </w:tcPr>
           <w:p>
             <w:pPr>
@@ -448,7 +448,7 @@
         </w:tc>
         <w:tc>
           <w:tcPr>
-            <w:tcW w:w="2445" w:type="dxa"/>
+            <w:tcW w:w="2394" w:type="dxa"/>
           </w:tcPr>
           <w:p>
             <w:pPr>
@@ -469,7 +469,7 @@
       <w:tr>
         <w:tc>
           <w:tcPr>
-            <w:tcW w:w="1101" w:type="dxa"/>
+            <w:tcW w:w="1076" w:type="dxa"/>
           </w:tcPr>
           <w:p>
             <w:pPr>
@@ -492,7 +492,7 @@
         </w:tc>
         <w:tc>
           <w:tcPr>
-            <w:tcW w:w="3787" w:type="dxa"/>
+            <w:tcW w:w="3765" w:type="dxa"/>
           </w:tcPr>
           <w:p>
             <w:pPr>
@@ -515,7 +515,7 @@
         </w:tc>
         <w:tc>
           <w:tcPr>
-            <w:tcW w:w="2445" w:type="dxa"/>
+            <w:tcW w:w="2393" w:type="dxa"/>
           </w:tcPr>
           <w:p>
             <w:pPr>
@@ -538,7 +538,7 @@
         </w:tc>
         <w:tc>
           <w:tcPr>
-            <w:tcW w:w="2445" w:type="dxa"/>
+            <w:tcW w:w="2394" w:type="dxa"/>
           </w:tcPr>
           <w:p>
             <w:pPr>
@@ -563,7 +563,7 @@
       <w:tr>
         <w:tc>
           <w:tcPr>
-            <w:tcW w:w="1101" w:type="dxa"/>
+            <w:tcW w:w="1076" w:type="dxa"/>
           </w:tcPr>
           <w:p>
             <w:pPr>
@@ -586,7 +586,7 @@
         </w:tc>
         <w:tc>
           <w:tcPr>
-            <w:tcW w:w="3787" w:type="dxa"/>
+            <w:tcW w:w="3765" w:type="dxa"/>
           </w:tcPr>
           <w:p>
             <w:pPr>
@@ -610,7 +610,7 @@
         </w:tc>
         <w:tc>
           <w:tcPr>
-            <w:tcW w:w="2445" w:type="dxa"/>
+            <w:tcW w:w="2393" w:type="dxa"/>
           </w:tcPr>
           <w:p>
             <w:pPr>
@@ -634,7 +634,7 @@
         </w:tc>
         <w:tc>
           <w:tcPr>
-            <w:tcW w:w="2445" w:type="dxa"/>
+            <w:tcW w:w="2394" w:type="dxa"/>
           </w:tcPr>
           <w:p>
             <w:pPr>
@@ -660,7 +660,7 @@
       <w:tr>
         <w:tc>
           <w:tcPr>
-            <w:tcW w:w="1101" w:type="dxa"/>
+            <w:tcW w:w="1076" w:type="dxa"/>
           </w:tcPr>
           <w:p>
             <w:pPr>
@@ -683,7 +683,7 @@
         </w:tc>
         <w:tc>
           <w:tcPr>
-            <w:tcW w:w="3787" w:type="dxa"/>
+            <w:tcW w:w="3765" w:type="dxa"/>
           </w:tcPr>
           <w:p>
             <w:pPr>
@@ -707,7 +707,7 @@
         </w:tc>
         <w:tc>
           <w:tcPr>
-            <w:tcW w:w="2445" w:type="dxa"/>
+            <w:tcW w:w="2393" w:type="dxa"/>
           </w:tcPr>
           <w:p>
             <w:pPr>
@@ -731,7 +731,7 @@
         </w:tc>
         <w:tc>
           <w:tcPr>
-            <w:tcW w:w="2445" w:type="dxa"/>
+            <w:tcW w:w="2394" w:type="dxa"/>
           </w:tcPr>
           <w:p>
             <w:pPr>
@@ -750,6 +750,265 @@
                 <w:lang w:val="pt-BR"/>
               </w:rPr>
               <w:t>API retorna mensagem de erro informando que o local já existe e status 409</w:t>
+            </w:r>
+          </w:p>
+        </w:tc>
+      </w:tr>
+      <w:tr>
+        <w:tc>
+          <w:tcPr>
+            <w:tcW w:w="1076" w:type="dxa"/>
+          </w:tcPr>
+          <w:p>
+            <w:pPr>
+              <w:pStyle w:val="EPP-Comentario"/>
+              <w:rPr>
+                <w:i w:val="0"/>
+                <w:iCs/>
+                <w:color w:val="auto"/>
+              </w:rPr>
+            </w:pPr>
+            <w:r>
+              <w:rPr>
+                <w:i w:val="0"/>
+                <w:iCs/>
+                <w:color w:val="auto"/>
+              </w:rPr>
+              <w:t>0</w:t>
+            </w:r>
+            <w:r>
+              <w:rPr>
+                <w:i w:val="0"/>
+                <w:iCs/>
+                <w:color w:val="auto"/>
+              </w:rPr>
+              <w:t>6</w:t>
+            </w:r>
+          </w:p>
+        </w:tc>
+        <w:tc>
+          <w:tcPr>
+            <w:tcW w:w="3765" w:type="dxa"/>
+          </w:tcPr>
+          <w:p>
+            <w:pPr>
+              <w:pStyle w:val="EPP-Comentario"/>
+              <w:rPr>
+                <w:i w:val="0"/>
+                <w:iCs/>
+                <w:color w:val="auto"/>
+              </w:rPr>
+            </w:pPr>
+            <w:r>
+              <w:rPr>
+                <w:i w:val="0"/>
+                <w:iCs/>
+                <w:color w:val="auto"/>
+                <w:lang w:val="pt-BR"/>
+              </w:rPr>
+              <w:t xml:space="preserve">Edição de local </w:t>
+            </w:r>
+          </w:p>
+        </w:tc>
+        <w:tc>
+          <w:tcPr>
+            <w:tcW w:w="2393" w:type="dxa"/>
+          </w:tcPr>
+          <w:p>
+            <w:pPr>
+              <w:pStyle w:val="EPP-Comentario"/>
+              <w:rPr>
+                <w:i w:val="0"/>
+                <w:iCs/>
+                <w:color w:val="auto"/>
+              </w:rPr>
+            </w:pPr>
+            <w:r>
+              <w:rPr>
+                <w:i w:val="0"/>
+                <w:iCs/>
+                <w:color w:val="auto"/>
+                <w:lang w:val="pt-BR"/>
+              </w:rPr>
+              <w:t>Nome válido, endereço completo (rua, bairro, cidade, estado, número, CEP), capacidade &gt; 0</w:t>
+            </w:r>
+          </w:p>
+        </w:tc>
+        <w:tc>
+          <w:tcPr>
+            <w:tcW w:w="2394" w:type="dxa"/>
+          </w:tcPr>
+          <w:p>
+            <w:pPr>
+              <w:pStyle w:val="EPP-Comentario"/>
+              <w:rPr>
+                <w:i w:val="0"/>
+                <w:iCs/>
+                <w:color w:val="auto"/>
+              </w:rPr>
+            </w:pPr>
+            <w:r>
+              <w:rPr>
+                <w:i w:val="0"/>
+                <w:iCs/>
+                <w:color w:val="auto"/>
+                <w:lang w:val="pt-BR"/>
+              </w:rPr>
+              <w:t xml:space="preserve">Local deve ser </w:t>
+            </w:r>
+            <w:r>
+              <w:rPr>
+                <w:i w:val="0"/>
+                <w:iCs/>
+                <w:color w:val="auto"/>
+                <w:lang w:val="pt-BR"/>
+              </w:rPr>
+              <w:t>editado</w:t>
+            </w:r>
+            <w:r>
+              <w:rPr>
+                <w:i w:val="0"/>
+                <w:iCs/>
+                <w:color w:val="auto"/>
+                <w:lang w:val="pt-BR"/>
+              </w:rPr>
+              <w:t xml:space="preserve"> com sucesso e a API retorna status 201 com os dados do local</w:t>
+            </w:r>
+            <w:r>
+              <w:rPr>
+                <w:i w:val="0"/>
+                <w:iCs/>
+                <w:color w:val="auto"/>
+                <w:lang w:val="pt-BR"/>
+              </w:rPr>
+              <w:t xml:space="preserve"> editados</w:t>
+            </w:r>
+          </w:p>
+        </w:tc>
+      </w:tr>
+      <w:tr>
+        <w:trPr>
+          <w:trHeight w:val="526"/>
+        </w:trPr>
+        <w:tc>
+          <w:tcPr>
+            <w:tcW w:w="1076" w:type="dxa"/>
+          </w:tcPr>
+          <w:p>
+            <w:pPr>
+              <w:pStyle w:val="EPP-Comentario"/>
+              <w:rPr>
+                <w:i w:val="0"/>
+                <w:iCs/>
+                <w:color w:val="auto"/>
+              </w:rPr>
+            </w:pPr>
+            <w:r>
+              <w:rPr>
+                <w:i w:val="0"/>
+                <w:iCs/>
+                <w:color w:val="auto"/>
+              </w:rPr>
+              <w:t>05</w:t>
+            </w:r>
+          </w:p>
+        </w:tc>
+        <w:tc>
+          <w:tcPr>
+            <w:tcW w:w="3765" w:type="dxa"/>
+          </w:tcPr>
+          <w:p>
+            <w:pPr>
+              <w:pStyle w:val="EPP-Comentario"/>
+              <w:rPr>
+                <w:i w:val="0"/>
+                <w:iCs/>
+                <w:color w:val="auto"/>
+              </w:rPr>
+            </w:pPr>
+            <w:r>
+              <w:rPr>
+                <w:i w:val="0"/>
+                <w:iCs/>
+                <w:color w:val="auto"/>
+                <w:lang w:val="pt-BR"/>
+              </w:rPr>
+              <w:t>Excluir de local</w:t>
+            </w:r>
+          </w:p>
+        </w:tc>
+        <w:tc>
+          <w:tcPr>
+            <w:tcW w:w="2393" w:type="dxa"/>
+          </w:tcPr>
+          <w:p>
+            <w:pPr>
+              <w:pStyle w:val="EPP-Comentario"/>
+              <w:rPr>
+                <w:i w:val="0"/>
+                <w:iCs/>
+                <w:color w:val="auto"/>
+              </w:rPr>
+            </w:pPr>
+            <w:r>
+              <w:rPr>
+                <w:i w:val="0"/>
+                <w:iCs/>
+                <w:color w:val="auto"/>
+                <w:lang w:val="pt-BR"/>
+              </w:rPr>
+              <w:t xml:space="preserve">Botão de excluir </w:t>
+            </w:r>
+          </w:p>
+        </w:tc>
+        <w:tc>
+          <w:tcPr>
+            <w:tcW w:w="2394" w:type="dxa"/>
+          </w:tcPr>
+          <w:p>
+            <w:pPr>
+              <w:pStyle w:val="EPP-Comentario"/>
+              <w:rPr>
+                <w:i w:val="0"/>
+                <w:iCs/>
+                <w:color w:val="auto"/>
+              </w:rPr>
+            </w:pPr>
+            <w:r>
+              <w:rPr>
+                <w:i w:val="0"/>
+                <w:iCs/>
+                <w:color w:val="auto"/>
+                <w:lang w:val="pt-BR"/>
+              </w:rPr>
+              <w:t xml:space="preserve">Local deve ser </w:t>
+            </w:r>
+            <w:r>
+              <w:rPr>
+                <w:i w:val="0"/>
+                <w:iCs/>
+                <w:color w:val="auto"/>
+                <w:lang w:val="pt-BR"/>
+              </w:rPr>
+              <w:t>excluído</w:t>
+            </w:r>
+            <w:r>
+              <w:rPr>
+                <w:i w:val="0"/>
+                <w:iCs/>
+                <w:color w:val="auto"/>
+                <w:lang w:val="pt-BR"/>
+              </w:rPr>
+              <w:t xml:space="preserve"> com sucesso e a API retorna status 20</w:t>
+            </w:r>
+            <w:r>
+              <w:rPr>
+                <w:i w:val="0"/>
+                <w:iCs/>
+                <w:color w:val="auto"/>
+                <w:lang w:val="pt-BR"/>
+              </w:rPr>
+              <w:t>4</w:t>
             </w:r>
           </w:p>
         </w:tc>
@@ -758,6 +1017,9 @@
     <w:p>
       <w:pPr>
         <w:pStyle w:val="EPP-Comentario"/>
+        <w:rPr>
+          <w:lang w:val="pt-BR"/>
+        </w:rPr>
       </w:pPr>
     </w:p>
     <w:p>
@@ -765,6 +1027,7 @@
         <w:pStyle w:val="EPP-Seonivel1"/>
       </w:pPr>
       <w:r>
+        <w:lastRenderedPageBreak/>
         <w:t>tEM PROTÓTIPO?</w:t>
       </w:r>
     </w:p>

</xml_diff>